<commit_message>
Parte de entregar empezado
</commit_message>
<xml_diff>
--- a/Proyecto Final - Explicado.docx
+++ b/Proyecto Final - Explicado.docx
@@ -4542,8 +4542,15 @@
       </w:r>
     </w:p>
     <w:p>
-      <w:r>
-        <w:t>En nuestro sistema desarrollaremos tres aplicaciones.</w:t>
+      <w:bookmarkStart w:id="1" w:name="_GoBack"/>
+      <w:r>
+        <w:t xml:space="preserve">En nuestro sistema desarrollaremos </w:t>
+      </w:r>
+      <w:r>
+        <w:t>dos</w:t>
+      </w:r>
+      <w:r>
+        <w:t xml:space="preserve"> aplicaciones.</w:t>
       </w:r>
     </w:p>
     <w:p>
@@ -4593,7 +4600,13 @@
     </w:p>
     <w:p>
       <w:r>
-        <w:t xml:space="preserve">En nuestras aplicaciones para administradores (en los dos formatos) se podrá modificar citas y anular citas, que serán automáticamente notificadas a los clientes. También se podrá introducir un horario personalizado de trabajo y unos servicios nuevos o modificaciones de los ya existentes. </w:t>
+        <w:t>En nuestra</w:t>
+      </w:r>
+      <w:r>
+        <w:t xml:space="preserve"> aplicación</w:t>
+      </w:r>
+      <w:r>
+        <w:t xml:space="preserve"> para administradores se podrá modificar citas y anular citas, que serán automáticamente notificadas a los clientes. También se podrá introducir un horario personalizado de trabajo y unos servicios nuevos o modificaciones de los ya existentes. </w:t>
       </w:r>
     </w:p>
     <w:p>
@@ -4614,6 +4627,7 @@
         <w:t>Por último, el registro en ambas aplicaciones, se guarda en el terminal donde se realiza el inicio de sesión, así dando una mayor facilidad al uso cuando se inicie nuestra aplicación.</w:t>
       </w:r>
     </w:p>
+    <w:bookmarkEnd w:id="1"/>
     <w:p>
       <w:pPr>
         <w:pStyle w:val="Prrafodelista"/>
@@ -5066,7 +5080,6 @@
         </w:numPr>
       </w:pPr>
       <w:r>
-        <w:lastRenderedPageBreak/>
         <w:t>Enviar notificaciones con fines informativos o comerciales</w:t>
       </w:r>
     </w:p>
@@ -5079,6 +5092,7 @@
         </w:numPr>
       </w:pPr>
       <w:r>
+        <w:lastRenderedPageBreak/>
         <w:t>Modificar el horario de trabajo</w:t>
       </w:r>
     </w:p>
@@ -5186,8 +5200,6 @@
           </wp:inline>
         </w:drawing>
       </w:r>
-      <w:bookmarkStart w:id="1" w:name="_GoBack"/>
-      <w:bookmarkEnd w:id="1"/>
     </w:p>
     <w:p>
       <w:pPr>
@@ -8223,7 +8235,7 @@
 </file>
 
 <file path=customXml/itemProps1.xml><?xml version="1.0" encoding="utf-8"?>
-<ds:datastoreItem xmlns:ds="http://schemas.openxmlformats.org/officeDocument/2006/customXml" ds:itemID="{56EA532B-41F7-4004-BBD9-C2AC1B128A40}">
+<ds:datastoreItem xmlns:ds="http://schemas.openxmlformats.org/officeDocument/2006/customXml" ds:itemID="{17DC4D08-0161-43B4-9319-6998F5A6951E}">
   <ds:schemaRefs>
     <ds:schemaRef ds:uri="http://schemas.openxmlformats.org/officeDocument/2006/bibliography"/>
   </ds:schemaRefs>

</xml_diff>